<commit_message>
Uppdaterat facebook kod för nån bött -.-
</commit_message>
<xml_diff>
--- a/Kravspecifikation.docx
+++ b/Kravspecifikation.docx
@@ -243,7 +243,7 @@
           <w:b/>
           <w:color w:val="404040" w:themeColor="text1" w:themeTint="BF"/>
         </w:rPr>
-        <w:t>1 Användare</w:t>
+        <w:t>Besökande användare</w:t>
       </w:r>
     </w:p>
     <w:p>
@@ -358,7 +358,53 @@
           <w:rFonts w:ascii="Arial" w:hAnsi="Arial" w:cs="Arial"/>
           <w:color w:val="404040" w:themeColor="text1" w:themeTint="BF"/>
         </w:rPr>
-        <w:t>Befintligt system som hanterar användares konton och inloggning.</w:t>
+        <w:t>Befintligt system som hanterar inloggning</w:t>
+      </w:r>
+      <w:r>
+        <w:rPr>
+          <w:rFonts w:ascii="Arial" w:hAnsi="Arial" w:cs="Arial"/>
+          <w:color w:val="404040" w:themeColor="text1" w:themeTint="BF"/>
+        </w:rPr>
+        <w:t xml:space="preserve"> och kommentar</w:t>
+      </w:r>
+      <w:r>
+        <w:rPr>
+          <w:rFonts w:ascii="Arial" w:hAnsi="Arial" w:cs="Arial"/>
+          <w:color w:val="404040" w:themeColor="text1" w:themeTint="BF"/>
+        </w:rPr>
+        <w:t>.</w:t>
+      </w:r>
+    </w:p>
+    <w:p>
+      <w:pPr>
+        <w:rPr>
+          <w:rFonts w:ascii="Arial" w:hAnsi="Arial" w:cs="Arial"/>
+          <w:b/>
+          <w:color w:val="404040" w:themeColor="text1" w:themeTint="BF"/>
+        </w:rPr>
+      </w:pPr>
+      <w:r>
+        <w:rPr>
+          <w:rFonts w:ascii="Arial" w:hAnsi="Arial" w:cs="Arial"/>
+          <w:b/>
+          <w:color w:val="404040" w:themeColor="text1" w:themeTint="BF"/>
+        </w:rPr>
+        <w:t xml:space="preserve">Databas </w:t>
+      </w:r>
+    </w:p>
+    <w:p>
+      <w:pPr>
+        <w:rPr>
+          <w:rFonts w:ascii="Arial" w:hAnsi="Arial" w:cs="Arial"/>
+          <w:color w:val="404040" w:themeColor="text1" w:themeTint="BF"/>
+        </w:rPr>
+      </w:pPr>
+      <w:r>
+        <w:rPr>
+          <w:rFonts w:ascii="Arial" w:hAnsi="Arial" w:cs="Arial"/>
+          <w:color w:val="404040" w:themeColor="text1" w:themeTint="BF"/>
+        </w:rPr>
+        <w:t>All information ska lagras där</w:t>
       </w:r>
     </w:p>
     <w:p>
@@ -447,6 +493,54 @@
           <w:color w:val="404040" w:themeColor="text1" w:themeTint="BF"/>
         </w:rPr>
         <w:t xml:space="preserve"> för att kunna ladda upp eller kommentera på sidan.</w:t>
+      </w:r>
+    </w:p>
+    <w:p>
+      <w:pPr>
+        <w:rPr>
+          <w:rFonts w:ascii="Arial" w:hAnsi="Arial" w:cs="Arial"/>
+          <w:b/>
+          <w:color w:val="404040" w:themeColor="text1" w:themeTint="BF"/>
+        </w:rPr>
+      </w:pPr>
+      <w:r>
+        <w:rPr>
+          <w:rFonts w:ascii="Arial" w:hAnsi="Arial" w:cs="Arial"/>
+          <w:b/>
+          <w:color w:val="404040" w:themeColor="text1" w:themeTint="BF"/>
+        </w:rPr>
+        <w:t xml:space="preserve">F2 </w:t>
+      </w:r>
+      <w:r>
+        <w:rPr>
+          <w:rFonts w:ascii="Arial" w:hAnsi="Arial" w:cs="Arial"/>
+          <w:b/>
+          <w:color w:val="404040" w:themeColor="text1" w:themeTint="BF"/>
+        </w:rPr>
+        <w:t xml:space="preserve">MSSQL </w:t>
+      </w:r>
+      <w:r>
+        <w:rPr>
+          <w:rFonts w:ascii="Arial" w:hAnsi="Arial" w:cs="Arial"/>
+          <w:b/>
+          <w:color w:val="404040" w:themeColor="text1" w:themeTint="BF"/>
+        </w:rPr>
+        <w:t>Databas</w:t>
+      </w:r>
+    </w:p>
+    <w:p>
+      <w:pPr>
+        <w:rPr>
+          <w:rFonts w:ascii="Arial" w:hAnsi="Arial" w:cs="Arial"/>
+          <w:color w:val="404040" w:themeColor="text1" w:themeTint="BF"/>
+        </w:rPr>
+      </w:pPr>
+      <w:r>
+        <w:rPr>
+          <w:rFonts w:ascii="Arial" w:hAnsi="Arial" w:cs="Arial"/>
+          <w:color w:val="404040" w:themeColor="text1" w:themeTint="BF"/>
+        </w:rPr>
+        <w:t>All data ska lagras där</w:t>
       </w:r>
     </w:p>
     <w:p>
@@ -490,7 +584,16 @@
           <w:b/>
           <w:color w:val="595959" w:themeColor="text1" w:themeTint="A6"/>
         </w:rPr>
-        <w:t>1 Användare</w:t>
+        <w:lastRenderedPageBreak/>
+        <w:t>Besökande a</w:t>
+      </w:r>
+      <w:r>
+        <w:rPr>
+          <w:rFonts w:ascii="Arial" w:hAnsi="Arial" w:cs="Arial"/>
+          <w:b/>
+          <w:color w:val="595959" w:themeColor="text1" w:themeTint="A6"/>
+        </w:rPr>
+        <w:t>nvändare</w:t>
       </w:r>
     </w:p>
     <w:p>
@@ -571,7 +674,6 @@
           <w:rFonts w:ascii="Arial" w:hAnsi="Arial" w:cs="Arial"/>
           <w:color w:val="404040" w:themeColor="text1" w:themeTint="BF"/>
         </w:rPr>
-        <w:lastRenderedPageBreak/>
         <w:t>AF1.4</w:t>
       </w:r>
       <w:r>
@@ -694,133 +796,564 @@
     </w:p>
     <w:p>
       <w:pPr>
-        <w:rPr>
-          <w:rFonts w:ascii="Arial" w:hAnsi="Arial" w:cs="Arial"/>
-          <w:i/>
-          <w:color w:val="404040" w:themeColor="text1" w:themeTint="BF"/>
-          <w:sz w:val="40"/>
-        </w:rPr>
-      </w:pPr>
-      <w:r>
-        <w:rPr>
-          <w:rFonts w:ascii="Arial" w:hAnsi="Arial" w:cs="Arial"/>
-          <w:b/>
-          <w:color w:val="404040" w:themeColor="text1" w:themeTint="BF"/>
-          <w:sz w:val="28"/>
-        </w:rPr>
-        <w:t>Begränsningar</w:t>
-      </w:r>
-    </w:p>
-    <w:p>
-      <w:pPr>
-        <w:widowControl w:val="0"/>
-        <w:autoSpaceDE w:val="0"/>
-        <w:autoSpaceDN w:val="0"/>
-        <w:adjustRightInd w:val="0"/>
         <w:spacing w:after="0" w:line="240" w:lineRule="auto"/>
-        <w:ind w:left="360"/>
-        <w:rPr>
-          <w:rFonts w:ascii="Arial" w:hAnsi="Arial" w:cs="Arial"/>
-          <w:b/>
-          <w:color w:val="404040" w:themeColor="text1" w:themeTint="BF"/>
-          <w:sz w:val="28"/>
-        </w:rPr>
-      </w:pPr>
-    </w:p>
-    <w:p>
-      <w:pPr>
-        <w:rPr>
-          <w:rFonts w:ascii="Arial" w:hAnsi="Arial" w:cs="Arial"/>
-          <w:b/>
-          <w:color w:val="404040" w:themeColor="text1" w:themeTint="BF"/>
+        <w:rPr>
+          <w:rFonts w:ascii="Times New Roman" w:eastAsia="Times New Roman" w:hAnsi="Times New Roman" w:cs="Times New Roman"/>
           <w:sz w:val="24"/>
           <w:szCs w:val="24"/>
-        </w:rPr>
-      </w:pPr>
-      <w:r>
-        <w:rPr>
-          <w:rFonts w:ascii="Arial" w:hAnsi="Arial" w:cs="Arial"/>
-          <w:b/>
-          <w:color w:val="404040" w:themeColor="text1" w:themeTint="BF"/>
+          <w:lang w:eastAsia="sv-SE"/>
+        </w:rPr>
+      </w:pPr>
+      <w:r>
+        <w:rPr>
+          <w:rFonts w:ascii="Arial" w:eastAsia="Times New Roman" w:hAnsi="Arial" w:cs="Arial"/>
+          <w:b/>
+          <w:bCs/>
+          <w:sz w:val="23"/>
+          <w:szCs w:val="23"/>
+          <w:lang w:eastAsia="sv-SE"/>
+        </w:rPr>
+        <w:t>Begränsningar</w:t>
+      </w:r>
+    </w:p>
+    <w:p>
+      <w:pPr>
+        <w:numPr>
+          <w:ilvl w:val="0"/>
+          <w:numId w:val="2"/>
+        </w:numPr>
+        <w:spacing w:after="0" w:line="240" w:lineRule="auto"/>
+        <w:textAlignment w:val="baseline"/>
+        <w:rPr>
+          <w:rFonts w:ascii="Arial" w:eastAsia="Times New Roman" w:hAnsi="Arial" w:cs="Arial"/>
+          <w:color w:val="000000"/>
+          <w:sz w:val="23"/>
+          <w:szCs w:val="23"/>
+          <w:lang w:eastAsia="sv-SE"/>
+        </w:rPr>
+      </w:pPr>
+      <w:r>
+        <w:rPr>
+          <w:rFonts w:ascii="Arial" w:eastAsia="Times New Roman" w:hAnsi="Arial" w:cs="Arial"/>
+          <w:color w:val="000000"/>
+          <w:sz w:val="23"/>
+          <w:szCs w:val="23"/>
+          <w:lang w:eastAsia="sv-SE"/>
+        </w:rPr>
+        <w:t>Systeme</w:t>
+      </w:r>
+      <w:r>
+        <w:rPr>
+          <w:rFonts w:ascii="Arial" w:eastAsia="Times New Roman" w:hAnsi="Arial" w:cs="Arial"/>
+          <w:color w:val="000000"/>
+          <w:sz w:val="23"/>
+          <w:szCs w:val="23"/>
+          <w:lang w:eastAsia="sv-SE"/>
+        </w:rPr>
+        <w:t>t ska implementeras i CSS, JavaScript, ASP.NET och MSSQL</w:t>
+      </w:r>
+    </w:p>
+    <w:p>
+      <w:pPr>
+        <w:numPr>
+          <w:ilvl w:val="0"/>
+          <w:numId w:val="2"/>
+        </w:numPr>
+        <w:spacing w:after="0" w:line="240" w:lineRule="auto"/>
+        <w:textAlignment w:val="baseline"/>
+        <w:rPr>
+          <w:rFonts w:ascii="Arial" w:eastAsia="Times New Roman" w:hAnsi="Arial" w:cs="Arial"/>
+          <w:color w:val="000000"/>
+          <w:sz w:val="23"/>
+          <w:szCs w:val="23"/>
+          <w:lang w:eastAsia="sv-SE"/>
+        </w:rPr>
+      </w:pPr>
+      <w:r>
+        <w:rPr>
+          <w:rFonts w:ascii="Arial" w:eastAsia="Times New Roman" w:hAnsi="Arial" w:cs="Arial"/>
+          <w:color w:val="000000"/>
+          <w:sz w:val="23"/>
+          <w:szCs w:val="23"/>
+          <w:lang w:eastAsia="sv-SE"/>
+        </w:rPr>
+        <w:t>Man måste ha ett F</w:t>
+      </w:r>
+      <w:r>
+        <w:rPr>
+          <w:rFonts w:ascii="Arial" w:eastAsia="Times New Roman" w:hAnsi="Arial" w:cs="Arial"/>
+          <w:color w:val="000000"/>
+          <w:sz w:val="23"/>
+          <w:szCs w:val="23"/>
+          <w:lang w:eastAsia="sv-SE"/>
+        </w:rPr>
+        <w:t>a</w:t>
+      </w:r>
+      <w:r>
+        <w:rPr>
+          <w:rFonts w:ascii="Arial" w:eastAsia="Times New Roman" w:hAnsi="Arial" w:cs="Arial"/>
+          <w:color w:val="000000"/>
+          <w:sz w:val="23"/>
+          <w:szCs w:val="23"/>
+          <w:lang w:eastAsia="sv-SE"/>
+        </w:rPr>
+        <w:t>cebook-konto för att kommentera och logga in</w:t>
+      </w:r>
+    </w:p>
+    <w:p>
+      <w:pPr>
+        <w:spacing w:after="0" w:line="240" w:lineRule="auto"/>
+        <w:ind w:left="720"/>
+        <w:textAlignment w:val="baseline"/>
+        <w:rPr>
+          <w:rFonts w:ascii="Arial" w:eastAsia="Times New Roman" w:hAnsi="Arial" w:cs="Arial"/>
+          <w:color w:val="000000"/>
+          <w:sz w:val="23"/>
+          <w:szCs w:val="23"/>
+          <w:lang w:eastAsia="sv-SE"/>
+        </w:rPr>
+      </w:pPr>
+    </w:p>
+    <w:p>
+      <w:pPr>
+        <w:spacing w:after="0" w:line="240" w:lineRule="auto"/>
+        <w:rPr>
+          <w:rFonts w:ascii="Arial" w:eastAsia="Times New Roman" w:hAnsi="Arial" w:cs="Arial"/>
+          <w:b/>
+          <w:bCs/>
+          <w:sz w:val="23"/>
+          <w:szCs w:val="23"/>
+          <w:lang w:eastAsia="sv-SE"/>
+        </w:rPr>
+      </w:pPr>
+      <w:r>
+        <w:rPr>
+          <w:rFonts w:ascii="Arial" w:eastAsia="Times New Roman" w:hAnsi="Arial" w:cs="Arial"/>
+          <w:b/>
+          <w:bCs/>
+          <w:sz w:val="23"/>
+          <w:szCs w:val="23"/>
+          <w:lang w:eastAsia="sv-SE"/>
+        </w:rPr>
+        <w:t>Kvalitetskrav</w:t>
+      </w:r>
+    </w:p>
+    <w:p>
+      <w:pPr>
+        <w:numPr>
+          <w:ilvl w:val="0"/>
+          <w:numId w:val="3"/>
+        </w:numPr>
+        <w:spacing w:after="0" w:line="240" w:lineRule="auto"/>
+        <w:textAlignment w:val="baseline"/>
+        <w:rPr>
+          <w:rFonts w:ascii="Arial" w:eastAsia="Times New Roman" w:hAnsi="Arial" w:cs="Arial"/>
+          <w:color w:val="000000"/>
+          <w:sz w:val="23"/>
+          <w:szCs w:val="23"/>
+          <w:lang w:eastAsia="sv-SE"/>
+        </w:rPr>
+      </w:pPr>
+      <w:r>
+        <w:rPr>
+          <w:rFonts w:ascii="Arial" w:eastAsia="Times New Roman" w:hAnsi="Arial" w:cs="Arial"/>
+          <w:color w:val="000000"/>
+          <w:sz w:val="23"/>
+          <w:szCs w:val="23"/>
+          <w:lang w:eastAsia="sv-SE"/>
+        </w:rPr>
+        <w:t>Applikationen</w:t>
+      </w:r>
+      <w:r>
+        <w:rPr>
+          <w:rFonts w:ascii="Arial" w:eastAsia="Times New Roman" w:hAnsi="Arial" w:cs="Arial"/>
+          <w:color w:val="000000"/>
+          <w:sz w:val="23"/>
+          <w:szCs w:val="23"/>
+          <w:lang w:eastAsia="sv-SE"/>
+        </w:rPr>
+        <w:t xml:space="preserve"> </w:t>
+      </w:r>
+      <w:r>
+        <w:rPr>
+          <w:rFonts w:ascii="Arial" w:eastAsia="Times New Roman" w:hAnsi="Arial" w:cs="Arial"/>
+          <w:color w:val="000000"/>
+          <w:sz w:val="23"/>
+          <w:szCs w:val="23"/>
+          <w:lang w:eastAsia="sv-SE"/>
+        </w:rPr>
+        <w:t>skall vara lätthanterligt</w:t>
+      </w:r>
+    </w:p>
+    <w:p>
+      <w:pPr>
+        <w:numPr>
+          <w:ilvl w:val="0"/>
+          <w:numId w:val="3"/>
+        </w:numPr>
+        <w:spacing w:after="0" w:line="240" w:lineRule="auto"/>
+        <w:textAlignment w:val="baseline"/>
+        <w:rPr>
+          <w:rFonts w:ascii="Arial" w:eastAsia="Times New Roman" w:hAnsi="Arial" w:cs="Arial"/>
+          <w:color w:val="000000"/>
+          <w:sz w:val="23"/>
+          <w:szCs w:val="23"/>
+          <w:lang w:eastAsia="sv-SE"/>
+        </w:rPr>
+      </w:pPr>
+      <w:r>
+        <w:rPr>
+          <w:rFonts w:ascii="Arial" w:eastAsia="Times New Roman" w:hAnsi="Arial" w:cs="Arial"/>
+          <w:color w:val="000000"/>
+          <w:sz w:val="23"/>
+          <w:szCs w:val="23"/>
+          <w:lang w:eastAsia="sv-SE"/>
+        </w:rPr>
+        <w:t>Applikationen skall vara lätt att ta sig runt på</w:t>
+      </w:r>
+    </w:p>
+    <w:p>
+      <w:pPr>
+        <w:numPr>
+          <w:ilvl w:val="0"/>
+          <w:numId w:val="3"/>
+        </w:numPr>
+        <w:spacing w:after="0" w:line="240" w:lineRule="auto"/>
+        <w:textAlignment w:val="baseline"/>
+        <w:rPr>
+          <w:rFonts w:ascii="Arial" w:eastAsia="Times New Roman" w:hAnsi="Arial" w:cs="Arial"/>
+          <w:color w:val="000000"/>
+          <w:sz w:val="23"/>
+          <w:szCs w:val="23"/>
+          <w:lang w:eastAsia="sv-SE"/>
+        </w:rPr>
+      </w:pPr>
+      <w:r>
+        <w:rPr>
+          <w:rFonts w:ascii="Arial" w:eastAsia="Times New Roman" w:hAnsi="Arial" w:cs="Arial"/>
+          <w:color w:val="000000"/>
+          <w:sz w:val="23"/>
+          <w:szCs w:val="23"/>
+          <w:lang w:eastAsia="sv-SE"/>
+        </w:rPr>
+        <w:t>Applikationen</w:t>
+      </w:r>
+      <w:r>
+        <w:rPr>
+          <w:rFonts w:ascii="Arial" w:eastAsia="Times New Roman" w:hAnsi="Arial" w:cs="Arial"/>
+          <w:color w:val="000000"/>
+          <w:sz w:val="23"/>
+          <w:szCs w:val="23"/>
+          <w:lang w:eastAsia="sv-SE"/>
+        </w:rPr>
+        <w:t xml:space="preserve"> ska</w:t>
+      </w:r>
+      <w:r>
+        <w:rPr>
+          <w:rFonts w:ascii="Arial" w:eastAsia="Times New Roman" w:hAnsi="Arial" w:cs="Arial"/>
+          <w:color w:val="000000"/>
+          <w:sz w:val="23"/>
+          <w:szCs w:val="23"/>
+          <w:lang w:eastAsia="sv-SE"/>
+        </w:rPr>
+        <w:t>ll</w:t>
+      </w:r>
+      <w:r>
+        <w:rPr>
+          <w:rFonts w:ascii="Arial" w:eastAsia="Times New Roman" w:hAnsi="Arial" w:cs="Arial"/>
+          <w:color w:val="000000"/>
+          <w:sz w:val="23"/>
+          <w:szCs w:val="23"/>
+          <w:lang w:eastAsia="sv-SE"/>
+        </w:rPr>
+        <w:t xml:space="preserve"> vara användarvänligt</w:t>
+      </w:r>
+    </w:p>
+    <w:p>
+      <w:pPr>
+        <w:numPr>
+          <w:ilvl w:val="0"/>
+          <w:numId w:val="3"/>
+        </w:numPr>
+        <w:spacing w:after="0" w:line="240" w:lineRule="auto"/>
+        <w:textAlignment w:val="baseline"/>
+        <w:rPr>
+          <w:rFonts w:ascii="Arial" w:eastAsia="Times New Roman" w:hAnsi="Arial" w:cs="Arial"/>
+          <w:color w:val="000000"/>
+          <w:sz w:val="23"/>
+          <w:szCs w:val="23"/>
+          <w:lang w:eastAsia="sv-SE"/>
+        </w:rPr>
+      </w:pPr>
+      <w:r>
+        <w:rPr>
+          <w:rFonts w:ascii="Arial" w:eastAsia="Times New Roman" w:hAnsi="Arial" w:cs="Arial"/>
+          <w:color w:val="000000"/>
+          <w:sz w:val="23"/>
+          <w:szCs w:val="23"/>
+          <w:lang w:eastAsia="sv-SE"/>
+        </w:rPr>
+        <w:t>Applikationen skall vara grafisk tilltalande</w:t>
+      </w:r>
+    </w:p>
+    <w:p>
+      <w:pPr>
+        <w:spacing w:after="0" w:line="240" w:lineRule="auto"/>
+        <w:ind w:left="720"/>
+        <w:textAlignment w:val="baseline"/>
+        <w:rPr>
+          <w:rFonts w:ascii="Arial" w:eastAsia="Times New Roman" w:hAnsi="Arial" w:cs="Arial"/>
+          <w:color w:val="000000"/>
+          <w:sz w:val="23"/>
+          <w:szCs w:val="23"/>
+          <w:lang w:eastAsia="sv-SE"/>
+        </w:rPr>
+      </w:pPr>
+    </w:p>
+    <w:p>
+      <w:pPr>
+        <w:spacing w:after="0" w:line="240" w:lineRule="auto"/>
+        <w:rPr>
+          <w:rFonts w:ascii="Times New Roman" w:eastAsia="Times New Roman" w:hAnsi="Times New Roman" w:cs="Times New Roman"/>
+          <w:color w:val="0D0D0D" w:themeColor="text1" w:themeTint="F2"/>
           <w:sz w:val="24"/>
           <w:szCs w:val="24"/>
-        </w:rPr>
-        <w:t>B1</w:t>
-      </w:r>
-      <w:r>
-        <w:rPr>
-          <w:rFonts w:ascii="Arial" w:hAnsi="Arial" w:cs="Arial"/>
-          <w:b/>
-          <w:color w:val="404040" w:themeColor="text1" w:themeTint="BF"/>
+          <w:lang w:eastAsia="sv-SE"/>
+        </w:rPr>
+      </w:pPr>
+      <w:r>
+        <w:rPr>
+          <w:rFonts w:ascii="Arial" w:eastAsia="Times New Roman" w:hAnsi="Arial" w:cs="Arial"/>
+          <w:b/>
+          <w:bCs/>
+          <w:color w:val="0D0D0D" w:themeColor="text1" w:themeTint="F2"/>
+          <w:sz w:val="23"/>
+          <w:szCs w:val="23"/>
+          <w:lang w:eastAsia="sv-SE"/>
+        </w:rPr>
+        <w:t>Användbarhet</w:t>
+      </w:r>
+    </w:p>
+    <w:p>
+      <w:pPr>
+        <w:numPr>
+          <w:ilvl w:val="0"/>
+          <w:numId w:val="4"/>
+        </w:numPr>
+        <w:spacing w:after="0" w:line="240" w:lineRule="auto"/>
+        <w:textAlignment w:val="baseline"/>
+        <w:rPr>
+          <w:rFonts w:ascii="Arial" w:eastAsia="Times New Roman" w:hAnsi="Arial" w:cs="Arial"/>
+          <w:color w:val="000000"/>
+          <w:sz w:val="23"/>
+          <w:szCs w:val="23"/>
+          <w:lang w:eastAsia="sv-SE"/>
+        </w:rPr>
+      </w:pPr>
+      <w:r>
+        <w:rPr>
+          <w:rFonts w:ascii="Arial" w:eastAsia="Times New Roman" w:hAnsi="Arial" w:cs="Arial"/>
+          <w:color w:val="000000"/>
+          <w:sz w:val="23"/>
+          <w:szCs w:val="23"/>
+          <w:lang w:eastAsia="sv-SE"/>
+        </w:rPr>
+        <w:t>Gränsnittet ska vara enkelt</w:t>
+      </w:r>
+      <w:r>
+        <w:rPr>
+          <w:rFonts w:ascii="Arial" w:eastAsia="Times New Roman" w:hAnsi="Arial" w:cs="Arial"/>
+          <w:color w:val="000000"/>
+          <w:sz w:val="23"/>
+          <w:szCs w:val="23"/>
+          <w:lang w:eastAsia="sv-SE"/>
+        </w:rPr>
+        <w:t xml:space="preserve"> och tydligt</w:t>
+      </w:r>
+    </w:p>
+    <w:p>
+      <w:pPr>
+        <w:spacing w:after="0" w:line="240" w:lineRule="auto"/>
+        <w:ind w:left="720"/>
+        <w:textAlignment w:val="baseline"/>
+        <w:rPr>
+          <w:rFonts w:ascii="Arial" w:eastAsia="Times New Roman" w:hAnsi="Arial" w:cs="Arial"/>
+          <w:color w:val="404040" w:themeColor="text1" w:themeTint="BF"/>
+          <w:sz w:val="23"/>
+          <w:szCs w:val="23"/>
+          <w:lang w:eastAsia="sv-SE"/>
+        </w:rPr>
+      </w:pPr>
+    </w:p>
+    <w:p>
+      <w:pPr>
+        <w:spacing w:after="0" w:line="240" w:lineRule="auto"/>
+        <w:rPr>
+          <w:rFonts w:ascii="Times New Roman" w:eastAsia="Times New Roman" w:hAnsi="Times New Roman" w:cs="Times New Roman"/>
           <w:sz w:val="24"/>
           <w:szCs w:val="24"/>
-        </w:rPr>
-        <w:t xml:space="preserve"> Databas</w:t>
-      </w:r>
-    </w:p>
-    <w:p>
-      <w:pPr>
-        <w:rPr>
-          <w:rFonts w:ascii="Arial" w:hAnsi="Arial" w:cs="Arial"/>
-          <w:color w:val="404040" w:themeColor="text1" w:themeTint="BF"/>
+          <w:lang w:eastAsia="sv-SE"/>
+        </w:rPr>
+      </w:pPr>
+      <w:r>
+        <w:rPr>
+          <w:rFonts w:ascii="Arial" w:eastAsia="Times New Roman" w:hAnsi="Arial" w:cs="Arial"/>
+          <w:b/>
+          <w:bCs/>
+          <w:sz w:val="23"/>
+          <w:szCs w:val="23"/>
+          <w:lang w:eastAsia="sv-SE"/>
+        </w:rPr>
+        <w:t>Tillgänglighet</w:t>
+      </w:r>
+    </w:p>
+    <w:p>
+      <w:pPr>
+        <w:spacing w:after="0" w:line="240" w:lineRule="auto"/>
+        <w:ind w:left="720"/>
+        <w:textAlignment w:val="baseline"/>
+        <w:rPr>
+          <w:rFonts w:ascii="Arial" w:eastAsia="Times New Roman" w:hAnsi="Arial" w:cs="Arial"/>
+          <w:sz w:val="23"/>
+          <w:szCs w:val="23"/>
+          <w:lang w:eastAsia="sv-SE"/>
+        </w:rPr>
+      </w:pPr>
+    </w:p>
+    <w:p>
+      <w:pPr>
+        <w:spacing w:after="0" w:line="240" w:lineRule="auto"/>
+        <w:rPr>
+          <w:rFonts w:ascii="Times New Roman" w:eastAsia="Times New Roman" w:hAnsi="Times New Roman" w:cs="Times New Roman"/>
           <w:sz w:val="24"/>
           <w:szCs w:val="24"/>
-        </w:rPr>
-      </w:pPr>
-      <w:r>
-        <w:rPr>
-          <w:rFonts w:ascii="Arial" w:hAnsi="Arial" w:cs="Arial"/>
-          <w:color w:val="404040" w:themeColor="text1" w:themeTint="BF"/>
+          <w:lang w:eastAsia="sv-SE"/>
+        </w:rPr>
+      </w:pPr>
+      <w:r>
+        <w:rPr>
+          <w:rFonts w:ascii="Arial" w:eastAsia="Times New Roman" w:hAnsi="Arial" w:cs="Arial"/>
+          <w:b/>
+          <w:bCs/>
+          <w:sz w:val="23"/>
+          <w:szCs w:val="23"/>
+          <w:lang w:eastAsia="sv-SE"/>
+        </w:rPr>
+        <w:t>Tillförlitlighet</w:t>
+      </w:r>
+    </w:p>
+    <w:p>
+      <w:pPr>
+        <w:spacing w:after="0" w:line="240" w:lineRule="auto"/>
+        <w:rPr>
+          <w:rFonts w:ascii="Times New Roman" w:eastAsia="Times New Roman" w:hAnsi="Times New Roman" w:cs="Times New Roman"/>
           <w:sz w:val="24"/>
           <w:szCs w:val="24"/>
-        </w:rPr>
-        <w:t>Applikationen skall använda</w:t>
-      </w:r>
-      <w:r>
-        <w:rPr>
-          <w:rFonts w:ascii="Arial" w:hAnsi="Arial" w:cs="Arial"/>
-          <w:color w:val="404040" w:themeColor="text1" w:themeTint="BF"/>
+          <w:lang w:eastAsia="sv-SE"/>
+        </w:rPr>
+      </w:pPr>
+    </w:p>
+    <w:p>
+      <w:pPr>
+        <w:spacing w:after="0" w:line="240" w:lineRule="auto"/>
+        <w:rPr>
+          <w:rFonts w:ascii="Times New Roman" w:eastAsia="Times New Roman" w:hAnsi="Times New Roman" w:cs="Times New Roman"/>
           <w:sz w:val="24"/>
           <w:szCs w:val="24"/>
-        </w:rPr>
-        <w:t xml:space="preserve"> sig av</w:t>
-      </w:r>
+          <w:lang w:eastAsia="sv-SE"/>
+        </w:rPr>
+      </w:pPr>
+      <w:r>
+        <w:rPr>
+          <w:rFonts w:ascii="Arial" w:eastAsia="Times New Roman" w:hAnsi="Arial" w:cs="Arial"/>
+          <w:b/>
+          <w:bCs/>
+          <w:sz w:val="23"/>
+          <w:szCs w:val="23"/>
+          <w:lang w:eastAsia="sv-SE"/>
+        </w:rPr>
+        <w:t>Stödbarhet</w:t>
+      </w:r>
+    </w:p>
+    <w:p>
+      <w:pPr>
+        <w:spacing w:after="0" w:line="240" w:lineRule="auto"/>
+        <w:ind w:left="720"/>
+        <w:textAlignment w:val="baseline"/>
+        <w:rPr>
+          <w:rFonts w:ascii="Arial" w:eastAsia="Times New Roman" w:hAnsi="Arial" w:cs="Arial"/>
+          <w:sz w:val="23"/>
+          <w:szCs w:val="23"/>
+          <w:lang w:eastAsia="sv-SE"/>
+        </w:rPr>
+      </w:pPr>
+    </w:p>
+    <w:p>
+      <w:pPr>
+        <w:spacing w:after="0" w:line="240" w:lineRule="auto"/>
+        <w:rPr>
+          <w:rFonts w:ascii="Times New Roman" w:eastAsia="Times New Roman" w:hAnsi="Times New Roman" w:cs="Times New Roman"/>
+          <w:sz w:val="24"/>
+          <w:szCs w:val="24"/>
+          <w:lang w:eastAsia="sv-SE"/>
+        </w:rPr>
+      </w:pPr>
+      <w:r>
+        <w:rPr>
+          <w:rFonts w:ascii="Arial" w:eastAsia="Times New Roman" w:hAnsi="Arial" w:cs="Arial"/>
+          <w:b/>
+          <w:bCs/>
+          <w:sz w:val="23"/>
+          <w:szCs w:val="23"/>
+          <w:lang w:eastAsia="sv-SE"/>
+        </w:rPr>
+        <w:t>Prestanda</w:t>
+      </w:r>
+    </w:p>
+    <w:p>
+      <w:pPr>
+        <w:spacing w:after="0" w:line="240" w:lineRule="auto"/>
+        <w:rPr>
+          <w:rFonts w:ascii="Times New Roman" w:eastAsia="Times New Roman" w:hAnsi="Times New Roman" w:cs="Times New Roman"/>
+          <w:sz w:val="24"/>
+          <w:szCs w:val="24"/>
+          <w:lang w:eastAsia="sv-SE"/>
+        </w:rPr>
+      </w:pPr>
+    </w:p>
+    <w:p>
+      <w:pPr>
+        <w:spacing w:after="0" w:line="240" w:lineRule="auto"/>
+        <w:rPr>
+          <w:rFonts w:ascii="Times New Roman" w:eastAsia="Times New Roman" w:hAnsi="Times New Roman" w:cs="Times New Roman"/>
+          <w:sz w:val="24"/>
+          <w:szCs w:val="24"/>
+          <w:lang w:eastAsia="sv-SE"/>
+        </w:rPr>
+      </w:pPr>
+      <w:r>
+        <w:rPr>
+          <w:rFonts w:ascii="Arial" w:eastAsia="Times New Roman" w:hAnsi="Arial" w:cs="Arial"/>
+          <w:b/>
+          <w:bCs/>
+          <w:sz w:val="23"/>
+          <w:szCs w:val="23"/>
+          <w:lang w:eastAsia="sv-SE"/>
+        </w:rPr>
+        <w:t>Säkerhet</w:t>
+      </w:r>
+    </w:p>
+    <w:p>
+      <w:pPr>
+        <w:rPr>
+          <w:rFonts w:ascii="Arial" w:hAnsi="Arial" w:cs="Arial"/>
+          <w:color w:val="404040" w:themeColor="text1" w:themeTint="BF"/>
+          <w:sz w:val="24"/>
+          <w:szCs w:val="24"/>
+        </w:rPr>
+      </w:pPr>
       <w:bookmarkStart w:id="0" w:name="_GoBack"/>
       <w:bookmarkEnd w:id="0"/>
-      <w:r>
-        <w:rPr>
-          <w:rFonts w:ascii="Arial" w:hAnsi="Arial" w:cs="Arial"/>
-          <w:color w:val="404040" w:themeColor="text1" w:themeTint="BF"/>
-          <w:sz w:val="24"/>
-          <w:szCs w:val="24"/>
-        </w:rPr>
-        <w:t xml:space="preserve"> en MSSQL databas.</w:t>
-      </w:r>
-    </w:p>
-    <w:p>
-      <w:pPr>
-        <w:widowControl w:val="0"/>
-        <w:autoSpaceDE w:val="0"/>
-        <w:autoSpaceDN w:val="0"/>
-        <w:adjustRightInd w:val="0"/>
-        <w:spacing w:after="0" w:line="240" w:lineRule="auto"/>
-        <w:ind w:left="360"/>
-        <w:rPr>
-          <w:rFonts w:ascii="Arial" w:hAnsi="Arial" w:cs="Arial"/>
-          <w:sz w:val="24"/>
-          <w:szCs w:val="24"/>
-        </w:rPr>
-      </w:pPr>
-    </w:p>
-    <w:p>
-      <w:pPr>
-        <w:rPr>
-          <w:rFonts w:ascii="Arial" w:hAnsi="Arial" w:cs="Arial"/>
-          <w:color w:val="404040" w:themeColor="text1" w:themeTint="BF"/>
-          <w:sz w:val="24"/>
-          <w:szCs w:val="24"/>
-        </w:rPr>
-      </w:pPr>
     </w:p>
     <w:sectPr>
       <w:pgSz w:w="11906" w:h="16838"/>
@@ -835,6 +1368,453 @@
 <file path=word/numbering.xml><?xml version="1.0" encoding="utf-8"?>
 <w:numbering xmlns:wpc="http://schemas.microsoft.com/office/word/2010/wordprocessingCanvas" xmlns:mc="http://schemas.openxmlformats.org/markup-compatibility/2006" xmlns:o="urn:schemas-microsoft-com:office:office" xmlns:r="http://schemas.openxmlformats.org/officeDocument/2006/relationships" xmlns:m="http://schemas.openxmlformats.org/officeDocument/2006/math" xmlns:v="urn:schemas-microsoft-com:vml" xmlns:wp14="http://schemas.microsoft.com/office/word/2010/wordprocessingDrawing" xmlns:wp="http://schemas.openxmlformats.org/drawingml/2006/wordprocessingDrawing" xmlns:w10="urn:schemas-microsoft-com:office:word" xmlns:w="http://schemas.openxmlformats.org/wordprocessingml/2006/main" xmlns:w14="http://schemas.microsoft.com/office/word/2010/wordml" xmlns:wpg="http://schemas.microsoft.com/office/word/2010/wordprocessingGroup" xmlns:wpi="http://schemas.microsoft.com/office/word/2010/wordprocessingInk" xmlns:wne="http://schemas.microsoft.com/office/word/2006/wordml" xmlns:wps="http://schemas.microsoft.com/office/word/2010/wordprocessingShape" mc:Ignorable="w14 wp14">
   <w:abstractNum w:abstractNumId="0">
+    <w:nsid w:val="0B5868D2"/>
+    <w:multiLevelType w:val="multilevel"/>
+    <w:tmpl w:val="1520E702"/>
+    <w:lvl w:ilvl="0">
+      <w:start w:val="1"/>
+      <w:numFmt w:val="bullet"/>
+      <w:lvlText w:val=""/>
+      <w:lvlJc w:val="left"/>
+      <w:pPr>
+        <w:tabs>
+          <w:tab w:val="num" w:pos="720"/>
+        </w:tabs>
+        <w:ind w:left="720" w:hanging="360"/>
+      </w:pPr>
+      <w:rPr>
+        <w:rFonts w:ascii="Symbol" w:hAnsi="Symbol" w:hint="default"/>
+        <w:sz w:val="20"/>
+      </w:rPr>
+    </w:lvl>
+    <w:lvl w:ilvl="1" w:tentative="1">
+      <w:start w:val="1"/>
+      <w:numFmt w:val="bullet"/>
+      <w:lvlText w:val="o"/>
+      <w:lvlJc w:val="left"/>
+      <w:pPr>
+        <w:tabs>
+          <w:tab w:val="num" w:pos="1440"/>
+        </w:tabs>
+        <w:ind w:left="1440" w:hanging="360"/>
+      </w:pPr>
+      <w:rPr>
+        <w:rFonts w:ascii="Courier New" w:hAnsi="Courier New" w:hint="default"/>
+        <w:sz w:val="20"/>
+      </w:rPr>
+    </w:lvl>
+    <w:lvl w:ilvl="2" w:tentative="1">
+      <w:start w:val="1"/>
+      <w:numFmt w:val="bullet"/>
+      <w:lvlText w:val=""/>
+      <w:lvlJc w:val="left"/>
+      <w:pPr>
+        <w:tabs>
+          <w:tab w:val="num" w:pos="2160"/>
+        </w:tabs>
+        <w:ind w:left="2160" w:hanging="360"/>
+      </w:pPr>
+      <w:rPr>
+        <w:rFonts w:ascii="Wingdings" w:hAnsi="Wingdings" w:hint="default"/>
+        <w:sz w:val="20"/>
+      </w:rPr>
+    </w:lvl>
+    <w:lvl w:ilvl="3" w:tentative="1">
+      <w:start w:val="1"/>
+      <w:numFmt w:val="bullet"/>
+      <w:lvlText w:val=""/>
+      <w:lvlJc w:val="left"/>
+      <w:pPr>
+        <w:tabs>
+          <w:tab w:val="num" w:pos="2880"/>
+        </w:tabs>
+        <w:ind w:left="2880" w:hanging="360"/>
+      </w:pPr>
+      <w:rPr>
+        <w:rFonts w:ascii="Wingdings" w:hAnsi="Wingdings" w:hint="default"/>
+        <w:sz w:val="20"/>
+      </w:rPr>
+    </w:lvl>
+    <w:lvl w:ilvl="4" w:tentative="1">
+      <w:start w:val="1"/>
+      <w:numFmt w:val="bullet"/>
+      <w:lvlText w:val=""/>
+      <w:lvlJc w:val="left"/>
+      <w:pPr>
+        <w:tabs>
+          <w:tab w:val="num" w:pos="3600"/>
+        </w:tabs>
+        <w:ind w:left="3600" w:hanging="360"/>
+      </w:pPr>
+      <w:rPr>
+        <w:rFonts w:ascii="Wingdings" w:hAnsi="Wingdings" w:hint="default"/>
+        <w:sz w:val="20"/>
+      </w:rPr>
+    </w:lvl>
+    <w:lvl w:ilvl="5" w:tentative="1">
+      <w:start w:val="1"/>
+      <w:numFmt w:val="bullet"/>
+      <w:lvlText w:val=""/>
+      <w:lvlJc w:val="left"/>
+      <w:pPr>
+        <w:tabs>
+          <w:tab w:val="num" w:pos="4320"/>
+        </w:tabs>
+        <w:ind w:left="4320" w:hanging="360"/>
+      </w:pPr>
+      <w:rPr>
+        <w:rFonts w:ascii="Wingdings" w:hAnsi="Wingdings" w:hint="default"/>
+        <w:sz w:val="20"/>
+      </w:rPr>
+    </w:lvl>
+    <w:lvl w:ilvl="6" w:tentative="1">
+      <w:start w:val="1"/>
+      <w:numFmt w:val="bullet"/>
+      <w:lvlText w:val=""/>
+      <w:lvlJc w:val="left"/>
+      <w:pPr>
+        <w:tabs>
+          <w:tab w:val="num" w:pos="5040"/>
+        </w:tabs>
+        <w:ind w:left="5040" w:hanging="360"/>
+      </w:pPr>
+      <w:rPr>
+        <w:rFonts w:ascii="Wingdings" w:hAnsi="Wingdings" w:hint="default"/>
+        <w:sz w:val="20"/>
+      </w:rPr>
+    </w:lvl>
+    <w:lvl w:ilvl="7" w:tentative="1">
+      <w:start w:val="1"/>
+      <w:numFmt w:val="bullet"/>
+      <w:lvlText w:val=""/>
+      <w:lvlJc w:val="left"/>
+      <w:pPr>
+        <w:tabs>
+          <w:tab w:val="num" w:pos="5760"/>
+        </w:tabs>
+        <w:ind w:left="5760" w:hanging="360"/>
+      </w:pPr>
+      <w:rPr>
+        <w:rFonts w:ascii="Wingdings" w:hAnsi="Wingdings" w:hint="default"/>
+        <w:sz w:val="20"/>
+      </w:rPr>
+    </w:lvl>
+    <w:lvl w:ilvl="8" w:tentative="1">
+      <w:start w:val="1"/>
+      <w:numFmt w:val="bullet"/>
+      <w:lvlText w:val=""/>
+      <w:lvlJc w:val="left"/>
+      <w:pPr>
+        <w:tabs>
+          <w:tab w:val="num" w:pos="6480"/>
+        </w:tabs>
+        <w:ind w:left="6480" w:hanging="360"/>
+      </w:pPr>
+      <w:rPr>
+        <w:rFonts w:ascii="Wingdings" w:hAnsi="Wingdings" w:hint="default"/>
+        <w:sz w:val="20"/>
+      </w:rPr>
+    </w:lvl>
+  </w:abstractNum>
+  <w:abstractNum w:abstractNumId="1">
+    <w:nsid w:val="2AB36100"/>
+    <w:multiLevelType w:val="multilevel"/>
+    <w:tmpl w:val="2C703A1E"/>
+    <w:lvl w:ilvl="0">
+      <w:start w:val="1"/>
+      <w:numFmt w:val="bullet"/>
+      <w:lvlText w:val=""/>
+      <w:lvlJc w:val="left"/>
+      <w:pPr>
+        <w:tabs>
+          <w:tab w:val="num" w:pos="720"/>
+        </w:tabs>
+        <w:ind w:left="720" w:hanging="360"/>
+      </w:pPr>
+      <w:rPr>
+        <w:rFonts w:ascii="Symbol" w:hAnsi="Symbol" w:hint="default"/>
+        <w:sz w:val="20"/>
+      </w:rPr>
+    </w:lvl>
+    <w:lvl w:ilvl="1" w:tentative="1">
+      <w:start w:val="1"/>
+      <w:numFmt w:val="bullet"/>
+      <w:lvlText w:val="o"/>
+      <w:lvlJc w:val="left"/>
+      <w:pPr>
+        <w:tabs>
+          <w:tab w:val="num" w:pos="1440"/>
+        </w:tabs>
+        <w:ind w:left="1440" w:hanging="360"/>
+      </w:pPr>
+      <w:rPr>
+        <w:rFonts w:ascii="Courier New" w:hAnsi="Courier New" w:hint="default"/>
+        <w:sz w:val="20"/>
+      </w:rPr>
+    </w:lvl>
+    <w:lvl w:ilvl="2" w:tentative="1">
+      <w:start w:val="1"/>
+      <w:numFmt w:val="bullet"/>
+      <w:lvlText w:val=""/>
+      <w:lvlJc w:val="left"/>
+      <w:pPr>
+        <w:tabs>
+          <w:tab w:val="num" w:pos="2160"/>
+        </w:tabs>
+        <w:ind w:left="2160" w:hanging="360"/>
+      </w:pPr>
+      <w:rPr>
+        <w:rFonts w:ascii="Wingdings" w:hAnsi="Wingdings" w:hint="default"/>
+        <w:sz w:val="20"/>
+      </w:rPr>
+    </w:lvl>
+    <w:lvl w:ilvl="3" w:tentative="1">
+      <w:start w:val="1"/>
+      <w:numFmt w:val="bullet"/>
+      <w:lvlText w:val=""/>
+      <w:lvlJc w:val="left"/>
+      <w:pPr>
+        <w:tabs>
+          <w:tab w:val="num" w:pos="2880"/>
+        </w:tabs>
+        <w:ind w:left="2880" w:hanging="360"/>
+      </w:pPr>
+      <w:rPr>
+        <w:rFonts w:ascii="Wingdings" w:hAnsi="Wingdings" w:hint="default"/>
+        <w:sz w:val="20"/>
+      </w:rPr>
+    </w:lvl>
+    <w:lvl w:ilvl="4" w:tentative="1">
+      <w:start w:val="1"/>
+      <w:numFmt w:val="bullet"/>
+      <w:lvlText w:val=""/>
+      <w:lvlJc w:val="left"/>
+      <w:pPr>
+        <w:tabs>
+          <w:tab w:val="num" w:pos="3600"/>
+        </w:tabs>
+        <w:ind w:left="3600" w:hanging="360"/>
+      </w:pPr>
+      <w:rPr>
+        <w:rFonts w:ascii="Wingdings" w:hAnsi="Wingdings" w:hint="default"/>
+        <w:sz w:val="20"/>
+      </w:rPr>
+    </w:lvl>
+    <w:lvl w:ilvl="5" w:tentative="1">
+      <w:start w:val="1"/>
+      <w:numFmt w:val="bullet"/>
+      <w:lvlText w:val=""/>
+      <w:lvlJc w:val="left"/>
+      <w:pPr>
+        <w:tabs>
+          <w:tab w:val="num" w:pos="4320"/>
+        </w:tabs>
+        <w:ind w:left="4320" w:hanging="360"/>
+      </w:pPr>
+      <w:rPr>
+        <w:rFonts w:ascii="Wingdings" w:hAnsi="Wingdings" w:hint="default"/>
+        <w:sz w:val="20"/>
+      </w:rPr>
+    </w:lvl>
+    <w:lvl w:ilvl="6" w:tentative="1">
+      <w:start w:val="1"/>
+      <w:numFmt w:val="bullet"/>
+      <w:lvlText w:val=""/>
+      <w:lvlJc w:val="left"/>
+      <w:pPr>
+        <w:tabs>
+          <w:tab w:val="num" w:pos="5040"/>
+        </w:tabs>
+        <w:ind w:left="5040" w:hanging="360"/>
+      </w:pPr>
+      <w:rPr>
+        <w:rFonts w:ascii="Wingdings" w:hAnsi="Wingdings" w:hint="default"/>
+        <w:sz w:val="20"/>
+      </w:rPr>
+    </w:lvl>
+    <w:lvl w:ilvl="7" w:tentative="1">
+      <w:start w:val="1"/>
+      <w:numFmt w:val="bullet"/>
+      <w:lvlText w:val=""/>
+      <w:lvlJc w:val="left"/>
+      <w:pPr>
+        <w:tabs>
+          <w:tab w:val="num" w:pos="5760"/>
+        </w:tabs>
+        <w:ind w:left="5760" w:hanging="360"/>
+      </w:pPr>
+      <w:rPr>
+        <w:rFonts w:ascii="Wingdings" w:hAnsi="Wingdings" w:hint="default"/>
+        <w:sz w:val="20"/>
+      </w:rPr>
+    </w:lvl>
+    <w:lvl w:ilvl="8" w:tentative="1">
+      <w:start w:val="1"/>
+      <w:numFmt w:val="bullet"/>
+      <w:lvlText w:val=""/>
+      <w:lvlJc w:val="left"/>
+      <w:pPr>
+        <w:tabs>
+          <w:tab w:val="num" w:pos="6480"/>
+        </w:tabs>
+        <w:ind w:left="6480" w:hanging="360"/>
+      </w:pPr>
+      <w:rPr>
+        <w:rFonts w:ascii="Wingdings" w:hAnsi="Wingdings" w:hint="default"/>
+        <w:sz w:val="20"/>
+      </w:rPr>
+    </w:lvl>
+  </w:abstractNum>
+  <w:abstractNum w:abstractNumId="2">
+    <w:nsid w:val="3FF304B4"/>
+    <w:multiLevelType w:val="multilevel"/>
+    <w:tmpl w:val="4BD805EE"/>
+    <w:lvl w:ilvl="0">
+      <w:start w:val="1"/>
+      <w:numFmt w:val="bullet"/>
+      <w:lvlText w:val=""/>
+      <w:lvlJc w:val="left"/>
+      <w:pPr>
+        <w:tabs>
+          <w:tab w:val="num" w:pos="720"/>
+        </w:tabs>
+        <w:ind w:left="720" w:hanging="360"/>
+      </w:pPr>
+      <w:rPr>
+        <w:rFonts w:ascii="Symbol" w:hAnsi="Symbol" w:hint="default"/>
+        <w:sz w:val="20"/>
+      </w:rPr>
+    </w:lvl>
+    <w:lvl w:ilvl="1" w:tentative="1">
+      <w:start w:val="1"/>
+      <w:numFmt w:val="bullet"/>
+      <w:lvlText w:val="o"/>
+      <w:lvlJc w:val="left"/>
+      <w:pPr>
+        <w:tabs>
+          <w:tab w:val="num" w:pos="1440"/>
+        </w:tabs>
+        <w:ind w:left="1440" w:hanging="360"/>
+      </w:pPr>
+      <w:rPr>
+        <w:rFonts w:ascii="Courier New" w:hAnsi="Courier New" w:hint="default"/>
+        <w:sz w:val="20"/>
+      </w:rPr>
+    </w:lvl>
+    <w:lvl w:ilvl="2" w:tentative="1">
+      <w:start w:val="1"/>
+      <w:numFmt w:val="bullet"/>
+      <w:lvlText w:val=""/>
+      <w:lvlJc w:val="left"/>
+      <w:pPr>
+        <w:tabs>
+          <w:tab w:val="num" w:pos="2160"/>
+        </w:tabs>
+        <w:ind w:left="2160" w:hanging="360"/>
+      </w:pPr>
+      <w:rPr>
+        <w:rFonts w:ascii="Wingdings" w:hAnsi="Wingdings" w:hint="default"/>
+        <w:sz w:val="20"/>
+      </w:rPr>
+    </w:lvl>
+    <w:lvl w:ilvl="3" w:tentative="1">
+      <w:start w:val="1"/>
+      <w:numFmt w:val="bullet"/>
+      <w:lvlText w:val=""/>
+      <w:lvlJc w:val="left"/>
+      <w:pPr>
+        <w:tabs>
+          <w:tab w:val="num" w:pos="2880"/>
+        </w:tabs>
+        <w:ind w:left="2880" w:hanging="360"/>
+      </w:pPr>
+      <w:rPr>
+        <w:rFonts w:ascii="Wingdings" w:hAnsi="Wingdings" w:hint="default"/>
+        <w:sz w:val="20"/>
+      </w:rPr>
+    </w:lvl>
+    <w:lvl w:ilvl="4" w:tentative="1">
+      <w:start w:val="1"/>
+      <w:numFmt w:val="bullet"/>
+      <w:lvlText w:val=""/>
+      <w:lvlJc w:val="left"/>
+      <w:pPr>
+        <w:tabs>
+          <w:tab w:val="num" w:pos="3600"/>
+        </w:tabs>
+        <w:ind w:left="3600" w:hanging="360"/>
+      </w:pPr>
+      <w:rPr>
+        <w:rFonts w:ascii="Wingdings" w:hAnsi="Wingdings" w:hint="default"/>
+        <w:sz w:val="20"/>
+      </w:rPr>
+    </w:lvl>
+    <w:lvl w:ilvl="5" w:tentative="1">
+      <w:start w:val="1"/>
+      <w:numFmt w:val="bullet"/>
+      <w:lvlText w:val=""/>
+      <w:lvlJc w:val="left"/>
+      <w:pPr>
+        <w:tabs>
+          <w:tab w:val="num" w:pos="4320"/>
+        </w:tabs>
+        <w:ind w:left="4320" w:hanging="360"/>
+      </w:pPr>
+      <w:rPr>
+        <w:rFonts w:ascii="Wingdings" w:hAnsi="Wingdings" w:hint="default"/>
+        <w:sz w:val="20"/>
+      </w:rPr>
+    </w:lvl>
+    <w:lvl w:ilvl="6" w:tentative="1">
+      <w:start w:val="1"/>
+      <w:numFmt w:val="bullet"/>
+      <w:lvlText w:val=""/>
+      <w:lvlJc w:val="left"/>
+      <w:pPr>
+        <w:tabs>
+          <w:tab w:val="num" w:pos="5040"/>
+        </w:tabs>
+        <w:ind w:left="5040" w:hanging="360"/>
+      </w:pPr>
+      <w:rPr>
+        <w:rFonts w:ascii="Wingdings" w:hAnsi="Wingdings" w:hint="default"/>
+        <w:sz w:val="20"/>
+      </w:rPr>
+    </w:lvl>
+    <w:lvl w:ilvl="7" w:tentative="1">
+      <w:start w:val="1"/>
+      <w:numFmt w:val="bullet"/>
+      <w:lvlText w:val=""/>
+      <w:lvlJc w:val="left"/>
+      <w:pPr>
+        <w:tabs>
+          <w:tab w:val="num" w:pos="5760"/>
+        </w:tabs>
+        <w:ind w:left="5760" w:hanging="360"/>
+      </w:pPr>
+      <w:rPr>
+        <w:rFonts w:ascii="Wingdings" w:hAnsi="Wingdings" w:hint="default"/>
+        <w:sz w:val="20"/>
+      </w:rPr>
+    </w:lvl>
+    <w:lvl w:ilvl="8" w:tentative="1">
+      <w:start w:val="1"/>
+      <w:numFmt w:val="bullet"/>
+      <w:lvlText w:val=""/>
+      <w:lvlJc w:val="left"/>
+      <w:pPr>
+        <w:tabs>
+          <w:tab w:val="num" w:pos="6480"/>
+        </w:tabs>
+        <w:ind w:left="6480" w:hanging="360"/>
+      </w:pPr>
+      <w:rPr>
+        <w:rFonts w:ascii="Wingdings" w:hAnsi="Wingdings" w:hint="default"/>
+        <w:sz w:val="20"/>
+      </w:rPr>
+    </w:lvl>
+  </w:abstractNum>
+  <w:abstractNum w:abstractNumId="3">
     <w:nsid w:val="4422023D"/>
     <w:multiLevelType w:val="hybridMultilevel"/>
     <w:tmpl w:val="B358C2B8"/>
@@ -923,8 +1903,777 @@
       </w:pPr>
     </w:lvl>
   </w:abstractNum>
+  <w:abstractNum w:abstractNumId="4">
+    <w:nsid w:val="492C51B7"/>
+    <w:multiLevelType w:val="multilevel"/>
+    <w:tmpl w:val="52725C66"/>
+    <w:lvl w:ilvl="0">
+      <w:start w:val="1"/>
+      <w:numFmt w:val="bullet"/>
+      <w:lvlText w:val=""/>
+      <w:lvlJc w:val="left"/>
+      <w:pPr>
+        <w:tabs>
+          <w:tab w:val="num" w:pos="720"/>
+        </w:tabs>
+        <w:ind w:left="720" w:hanging="360"/>
+      </w:pPr>
+      <w:rPr>
+        <w:rFonts w:ascii="Symbol" w:hAnsi="Symbol" w:hint="default"/>
+        <w:sz w:val="20"/>
+      </w:rPr>
+    </w:lvl>
+    <w:lvl w:ilvl="1" w:tentative="1">
+      <w:start w:val="1"/>
+      <w:numFmt w:val="bullet"/>
+      <w:lvlText w:val="o"/>
+      <w:lvlJc w:val="left"/>
+      <w:pPr>
+        <w:tabs>
+          <w:tab w:val="num" w:pos="1440"/>
+        </w:tabs>
+        <w:ind w:left="1440" w:hanging="360"/>
+      </w:pPr>
+      <w:rPr>
+        <w:rFonts w:ascii="Courier New" w:hAnsi="Courier New" w:hint="default"/>
+        <w:sz w:val="20"/>
+      </w:rPr>
+    </w:lvl>
+    <w:lvl w:ilvl="2" w:tentative="1">
+      <w:start w:val="1"/>
+      <w:numFmt w:val="bullet"/>
+      <w:lvlText w:val=""/>
+      <w:lvlJc w:val="left"/>
+      <w:pPr>
+        <w:tabs>
+          <w:tab w:val="num" w:pos="2160"/>
+        </w:tabs>
+        <w:ind w:left="2160" w:hanging="360"/>
+      </w:pPr>
+      <w:rPr>
+        <w:rFonts w:ascii="Wingdings" w:hAnsi="Wingdings" w:hint="default"/>
+        <w:sz w:val="20"/>
+      </w:rPr>
+    </w:lvl>
+    <w:lvl w:ilvl="3" w:tentative="1">
+      <w:start w:val="1"/>
+      <w:numFmt w:val="bullet"/>
+      <w:lvlText w:val=""/>
+      <w:lvlJc w:val="left"/>
+      <w:pPr>
+        <w:tabs>
+          <w:tab w:val="num" w:pos="2880"/>
+        </w:tabs>
+        <w:ind w:left="2880" w:hanging="360"/>
+      </w:pPr>
+      <w:rPr>
+        <w:rFonts w:ascii="Wingdings" w:hAnsi="Wingdings" w:hint="default"/>
+        <w:sz w:val="20"/>
+      </w:rPr>
+    </w:lvl>
+    <w:lvl w:ilvl="4" w:tentative="1">
+      <w:start w:val="1"/>
+      <w:numFmt w:val="bullet"/>
+      <w:lvlText w:val=""/>
+      <w:lvlJc w:val="left"/>
+      <w:pPr>
+        <w:tabs>
+          <w:tab w:val="num" w:pos="3600"/>
+        </w:tabs>
+        <w:ind w:left="3600" w:hanging="360"/>
+      </w:pPr>
+      <w:rPr>
+        <w:rFonts w:ascii="Wingdings" w:hAnsi="Wingdings" w:hint="default"/>
+        <w:sz w:val="20"/>
+      </w:rPr>
+    </w:lvl>
+    <w:lvl w:ilvl="5" w:tentative="1">
+      <w:start w:val="1"/>
+      <w:numFmt w:val="bullet"/>
+      <w:lvlText w:val=""/>
+      <w:lvlJc w:val="left"/>
+      <w:pPr>
+        <w:tabs>
+          <w:tab w:val="num" w:pos="4320"/>
+        </w:tabs>
+        <w:ind w:left="4320" w:hanging="360"/>
+      </w:pPr>
+      <w:rPr>
+        <w:rFonts w:ascii="Wingdings" w:hAnsi="Wingdings" w:hint="default"/>
+        <w:sz w:val="20"/>
+      </w:rPr>
+    </w:lvl>
+    <w:lvl w:ilvl="6" w:tentative="1">
+      <w:start w:val="1"/>
+      <w:numFmt w:val="bullet"/>
+      <w:lvlText w:val=""/>
+      <w:lvlJc w:val="left"/>
+      <w:pPr>
+        <w:tabs>
+          <w:tab w:val="num" w:pos="5040"/>
+        </w:tabs>
+        <w:ind w:left="5040" w:hanging="360"/>
+      </w:pPr>
+      <w:rPr>
+        <w:rFonts w:ascii="Wingdings" w:hAnsi="Wingdings" w:hint="default"/>
+        <w:sz w:val="20"/>
+      </w:rPr>
+    </w:lvl>
+    <w:lvl w:ilvl="7" w:tentative="1">
+      <w:start w:val="1"/>
+      <w:numFmt w:val="bullet"/>
+      <w:lvlText w:val=""/>
+      <w:lvlJc w:val="left"/>
+      <w:pPr>
+        <w:tabs>
+          <w:tab w:val="num" w:pos="5760"/>
+        </w:tabs>
+        <w:ind w:left="5760" w:hanging="360"/>
+      </w:pPr>
+      <w:rPr>
+        <w:rFonts w:ascii="Wingdings" w:hAnsi="Wingdings" w:hint="default"/>
+        <w:sz w:val="20"/>
+      </w:rPr>
+    </w:lvl>
+    <w:lvl w:ilvl="8" w:tentative="1">
+      <w:start w:val="1"/>
+      <w:numFmt w:val="bullet"/>
+      <w:lvlText w:val=""/>
+      <w:lvlJc w:val="left"/>
+      <w:pPr>
+        <w:tabs>
+          <w:tab w:val="num" w:pos="6480"/>
+        </w:tabs>
+        <w:ind w:left="6480" w:hanging="360"/>
+      </w:pPr>
+      <w:rPr>
+        <w:rFonts w:ascii="Wingdings" w:hAnsi="Wingdings" w:hint="default"/>
+        <w:sz w:val="20"/>
+      </w:rPr>
+    </w:lvl>
+  </w:abstractNum>
+  <w:abstractNum w:abstractNumId="5">
+    <w:nsid w:val="71313632"/>
+    <w:multiLevelType w:val="multilevel"/>
+    <w:tmpl w:val="AB56A748"/>
+    <w:lvl w:ilvl="0">
+      <w:start w:val="1"/>
+      <w:numFmt w:val="bullet"/>
+      <w:lvlText w:val=""/>
+      <w:lvlJc w:val="left"/>
+      <w:pPr>
+        <w:tabs>
+          <w:tab w:val="num" w:pos="720"/>
+        </w:tabs>
+        <w:ind w:left="720" w:hanging="360"/>
+      </w:pPr>
+      <w:rPr>
+        <w:rFonts w:ascii="Symbol" w:hAnsi="Symbol" w:hint="default"/>
+        <w:sz w:val="20"/>
+      </w:rPr>
+    </w:lvl>
+    <w:lvl w:ilvl="1" w:tentative="1">
+      <w:start w:val="1"/>
+      <w:numFmt w:val="bullet"/>
+      <w:lvlText w:val="o"/>
+      <w:lvlJc w:val="left"/>
+      <w:pPr>
+        <w:tabs>
+          <w:tab w:val="num" w:pos="1440"/>
+        </w:tabs>
+        <w:ind w:left="1440" w:hanging="360"/>
+      </w:pPr>
+      <w:rPr>
+        <w:rFonts w:ascii="Courier New" w:hAnsi="Courier New" w:hint="default"/>
+        <w:sz w:val="20"/>
+      </w:rPr>
+    </w:lvl>
+    <w:lvl w:ilvl="2" w:tentative="1">
+      <w:start w:val="1"/>
+      <w:numFmt w:val="bullet"/>
+      <w:lvlText w:val=""/>
+      <w:lvlJc w:val="left"/>
+      <w:pPr>
+        <w:tabs>
+          <w:tab w:val="num" w:pos="2160"/>
+        </w:tabs>
+        <w:ind w:left="2160" w:hanging="360"/>
+      </w:pPr>
+      <w:rPr>
+        <w:rFonts w:ascii="Wingdings" w:hAnsi="Wingdings" w:hint="default"/>
+        <w:sz w:val="20"/>
+      </w:rPr>
+    </w:lvl>
+    <w:lvl w:ilvl="3" w:tentative="1">
+      <w:start w:val="1"/>
+      <w:numFmt w:val="bullet"/>
+      <w:lvlText w:val=""/>
+      <w:lvlJc w:val="left"/>
+      <w:pPr>
+        <w:tabs>
+          <w:tab w:val="num" w:pos="2880"/>
+        </w:tabs>
+        <w:ind w:left="2880" w:hanging="360"/>
+      </w:pPr>
+      <w:rPr>
+        <w:rFonts w:ascii="Wingdings" w:hAnsi="Wingdings" w:hint="default"/>
+        <w:sz w:val="20"/>
+      </w:rPr>
+    </w:lvl>
+    <w:lvl w:ilvl="4" w:tentative="1">
+      <w:start w:val="1"/>
+      <w:numFmt w:val="bullet"/>
+      <w:lvlText w:val=""/>
+      <w:lvlJc w:val="left"/>
+      <w:pPr>
+        <w:tabs>
+          <w:tab w:val="num" w:pos="3600"/>
+        </w:tabs>
+        <w:ind w:left="3600" w:hanging="360"/>
+      </w:pPr>
+      <w:rPr>
+        <w:rFonts w:ascii="Wingdings" w:hAnsi="Wingdings" w:hint="default"/>
+        <w:sz w:val="20"/>
+      </w:rPr>
+    </w:lvl>
+    <w:lvl w:ilvl="5" w:tentative="1">
+      <w:start w:val="1"/>
+      <w:numFmt w:val="bullet"/>
+      <w:lvlText w:val=""/>
+      <w:lvlJc w:val="left"/>
+      <w:pPr>
+        <w:tabs>
+          <w:tab w:val="num" w:pos="4320"/>
+        </w:tabs>
+        <w:ind w:left="4320" w:hanging="360"/>
+      </w:pPr>
+      <w:rPr>
+        <w:rFonts w:ascii="Wingdings" w:hAnsi="Wingdings" w:hint="default"/>
+        <w:sz w:val="20"/>
+      </w:rPr>
+    </w:lvl>
+    <w:lvl w:ilvl="6" w:tentative="1">
+      <w:start w:val="1"/>
+      <w:numFmt w:val="bullet"/>
+      <w:lvlText w:val=""/>
+      <w:lvlJc w:val="left"/>
+      <w:pPr>
+        <w:tabs>
+          <w:tab w:val="num" w:pos="5040"/>
+        </w:tabs>
+        <w:ind w:left="5040" w:hanging="360"/>
+      </w:pPr>
+      <w:rPr>
+        <w:rFonts w:ascii="Wingdings" w:hAnsi="Wingdings" w:hint="default"/>
+        <w:sz w:val="20"/>
+      </w:rPr>
+    </w:lvl>
+    <w:lvl w:ilvl="7" w:tentative="1">
+      <w:start w:val="1"/>
+      <w:numFmt w:val="bullet"/>
+      <w:lvlText w:val=""/>
+      <w:lvlJc w:val="left"/>
+      <w:pPr>
+        <w:tabs>
+          <w:tab w:val="num" w:pos="5760"/>
+        </w:tabs>
+        <w:ind w:left="5760" w:hanging="360"/>
+      </w:pPr>
+      <w:rPr>
+        <w:rFonts w:ascii="Wingdings" w:hAnsi="Wingdings" w:hint="default"/>
+        <w:sz w:val="20"/>
+      </w:rPr>
+    </w:lvl>
+    <w:lvl w:ilvl="8" w:tentative="1">
+      <w:start w:val="1"/>
+      <w:numFmt w:val="bullet"/>
+      <w:lvlText w:val=""/>
+      <w:lvlJc w:val="left"/>
+      <w:pPr>
+        <w:tabs>
+          <w:tab w:val="num" w:pos="6480"/>
+        </w:tabs>
+        <w:ind w:left="6480" w:hanging="360"/>
+      </w:pPr>
+      <w:rPr>
+        <w:rFonts w:ascii="Wingdings" w:hAnsi="Wingdings" w:hint="default"/>
+        <w:sz w:val="20"/>
+      </w:rPr>
+    </w:lvl>
+  </w:abstractNum>
+  <w:abstractNum w:abstractNumId="6">
+    <w:nsid w:val="75A92019"/>
+    <w:multiLevelType w:val="multilevel"/>
+    <w:tmpl w:val="361C51E0"/>
+    <w:lvl w:ilvl="0">
+      <w:start w:val="1"/>
+      <w:numFmt w:val="bullet"/>
+      <w:lvlText w:val=""/>
+      <w:lvlJc w:val="left"/>
+      <w:pPr>
+        <w:tabs>
+          <w:tab w:val="num" w:pos="720"/>
+        </w:tabs>
+        <w:ind w:left="720" w:hanging="360"/>
+      </w:pPr>
+      <w:rPr>
+        <w:rFonts w:ascii="Symbol" w:hAnsi="Symbol" w:hint="default"/>
+        <w:sz w:val="20"/>
+      </w:rPr>
+    </w:lvl>
+    <w:lvl w:ilvl="1" w:tentative="1">
+      <w:start w:val="1"/>
+      <w:numFmt w:val="bullet"/>
+      <w:lvlText w:val="o"/>
+      <w:lvlJc w:val="left"/>
+      <w:pPr>
+        <w:tabs>
+          <w:tab w:val="num" w:pos="1440"/>
+        </w:tabs>
+        <w:ind w:left="1440" w:hanging="360"/>
+      </w:pPr>
+      <w:rPr>
+        <w:rFonts w:ascii="Courier New" w:hAnsi="Courier New" w:hint="default"/>
+        <w:sz w:val="20"/>
+      </w:rPr>
+    </w:lvl>
+    <w:lvl w:ilvl="2" w:tentative="1">
+      <w:start w:val="1"/>
+      <w:numFmt w:val="bullet"/>
+      <w:lvlText w:val=""/>
+      <w:lvlJc w:val="left"/>
+      <w:pPr>
+        <w:tabs>
+          <w:tab w:val="num" w:pos="2160"/>
+        </w:tabs>
+        <w:ind w:left="2160" w:hanging="360"/>
+      </w:pPr>
+      <w:rPr>
+        <w:rFonts w:ascii="Wingdings" w:hAnsi="Wingdings" w:hint="default"/>
+        <w:sz w:val="20"/>
+      </w:rPr>
+    </w:lvl>
+    <w:lvl w:ilvl="3" w:tentative="1">
+      <w:start w:val="1"/>
+      <w:numFmt w:val="bullet"/>
+      <w:lvlText w:val=""/>
+      <w:lvlJc w:val="left"/>
+      <w:pPr>
+        <w:tabs>
+          <w:tab w:val="num" w:pos="2880"/>
+        </w:tabs>
+        <w:ind w:left="2880" w:hanging="360"/>
+      </w:pPr>
+      <w:rPr>
+        <w:rFonts w:ascii="Wingdings" w:hAnsi="Wingdings" w:hint="default"/>
+        <w:sz w:val="20"/>
+      </w:rPr>
+    </w:lvl>
+    <w:lvl w:ilvl="4" w:tentative="1">
+      <w:start w:val="1"/>
+      <w:numFmt w:val="bullet"/>
+      <w:lvlText w:val=""/>
+      <w:lvlJc w:val="left"/>
+      <w:pPr>
+        <w:tabs>
+          <w:tab w:val="num" w:pos="3600"/>
+        </w:tabs>
+        <w:ind w:left="3600" w:hanging="360"/>
+      </w:pPr>
+      <w:rPr>
+        <w:rFonts w:ascii="Wingdings" w:hAnsi="Wingdings" w:hint="default"/>
+        <w:sz w:val="20"/>
+      </w:rPr>
+    </w:lvl>
+    <w:lvl w:ilvl="5" w:tentative="1">
+      <w:start w:val="1"/>
+      <w:numFmt w:val="bullet"/>
+      <w:lvlText w:val=""/>
+      <w:lvlJc w:val="left"/>
+      <w:pPr>
+        <w:tabs>
+          <w:tab w:val="num" w:pos="4320"/>
+        </w:tabs>
+        <w:ind w:left="4320" w:hanging="360"/>
+      </w:pPr>
+      <w:rPr>
+        <w:rFonts w:ascii="Wingdings" w:hAnsi="Wingdings" w:hint="default"/>
+        <w:sz w:val="20"/>
+      </w:rPr>
+    </w:lvl>
+    <w:lvl w:ilvl="6" w:tentative="1">
+      <w:start w:val="1"/>
+      <w:numFmt w:val="bullet"/>
+      <w:lvlText w:val=""/>
+      <w:lvlJc w:val="left"/>
+      <w:pPr>
+        <w:tabs>
+          <w:tab w:val="num" w:pos="5040"/>
+        </w:tabs>
+        <w:ind w:left="5040" w:hanging="360"/>
+      </w:pPr>
+      <w:rPr>
+        <w:rFonts w:ascii="Wingdings" w:hAnsi="Wingdings" w:hint="default"/>
+        <w:sz w:val="20"/>
+      </w:rPr>
+    </w:lvl>
+    <w:lvl w:ilvl="7" w:tentative="1">
+      <w:start w:val="1"/>
+      <w:numFmt w:val="bullet"/>
+      <w:lvlText w:val=""/>
+      <w:lvlJc w:val="left"/>
+      <w:pPr>
+        <w:tabs>
+          <w:tab w:val="num" w:pos="5760"/>
+        </w:tabs>
+        <w:ind w:left="5760" w:hanging="360"/>
+      </w:pPr>
+      <w:rPr>
+        <w:rFonts w:ascii="Wingdings" w:hAnsi="Wingdings" w:hint="default"/>
+        <w:sz w:val="20"/>
+      </w:rPr>
+    </w:lvl>
+    <w:lvl w:ilvl="8" w:tentative="1">
+      <w:start w:val="1"/>
+      <w:numFmt w:val="bullet"/>
+      <w:lvlText w:val=""/>
+      <w:lvlJc w:val="left"/>
+      <w:pPr>
+        <w:tabs>
+          <w:tab w:val="num" w:pos="6480"/>
+        </w:tabs>
+        <w:ind w:left="6480" w:hanging="360"/>
+      </w:pPr>
+      <w:rPr>
+        <w:rFonts w:ascii="Wingdings" w:hAnsi="Wingdings" w:hint="default"/>
+        <w:sz w:val="20"/>
+      </w:rPr>
+    </w:lvl>
+  </w:abstractNum>
+  <w:abstractNum w:abstractNumId="7">
+    <w:nsid w:val="7C481BFD"/>
+    <w:multiLevelType w:val="multilevel"/>
+    <w:tmpl w:val="CB8C301E"/>
+    <w:lvl w:ilvl="0">
+      <w:start w:val="1"/>
+      <w:numFmt w:val="bullet"/>
+      <w:lvlText w:val=""/>
+      <w:lvlJc w:val="left"/>
+      <w:pPr>
+        <w:tabs>
+          <w:tab w:val="num" w:pos="720"/>
+        </w:tabs>
+        <w:ind w:left="720" w:hanging="360"/>
+      </w:pPr>
+      <w:rPr>
+        <w:rFonts w:ascii="Symbol" w:hAnsi="Symbol" w:hint="default"/>
+        <w:sz w:val="20"/>
+      </w:rPr>
+    </w:lvl>
+    <w:lvl w:ilvl="1" w:tentative="1">
+      <w:start w:val="1"/>
+      <w:numFmt w:val="bullet"/>
+      <w:lvlText w:val="o"/>
+      <w:lvlJc w:val="left"/>
+      <w:pPr>
+        <w:tabs>
+          <w:tab w:val="num" w:pos="1440"/>
+        </w:tabs>
+        <w:ind w:left="1440" w:hanging="360"/>
+      </w:pPr>
+      <w:rPr>
+        <w:rFonts w:ascii="Courier New" w:hAnsi="Courier New" w:hint="default"/>
+        <w:sz w:val="20"/>
+      </w:rPr>
+    </w:lvl>
+    <w:lvl w:ilvl="2" w:tentative="1">
+      <w:start w:val="1"/>
+      <w:numFmt w:val="bullet"/>
+      <w:lvlText w:val=""/>
+      <w:lvlJc w:val="left"/>
+      <w:pPr>
+        <w:tabs>
+          <w:tab w:val="num" w:pos="2160"/>
+        </w:tabs>
+        <w:ind w:left="2160" w:hanging="360"/>
+      </w:pPr>
+      <w:rPr>
+        <w:rFonts w:ascii="Wingdings" w:hAnsi="Wingdings" w:hint="default"/>
+        <w:sz w:val="20"/>
+      </w:rPr>
+    </w:lvl>
+    <w:lvl w:ilvl="3" w:tentative="1">
+      <w:start w:val="1"/>
+      <w:numFmt w:val="bullet"/>
+      <w:lvlText w:val=""/>
+      <w:lvlJc w:val="left"/>
+      <w:pPr>
+        <w:tabs>
+          <w:tab w:val="num" w:pos="2880"/>
+        </w:tabs>
+        <w:ind w:left="2880" w:hanging="360"/>
+      </w:pPr>
+      <w:rPr>
+        <w:rFonts w:ascii="Wingdings" w:hAnsi="Wingdings" w:hint="default"/>
+        <w:sz w:val="20"/>
+      </w:rPr>
+    </w:lvl>
+    <w:lvl w:ilvl="4" w:tentative="1">
+      <w:start w:val="1"/>
+      <w:numFmt w:val="bullet"/>
+      <w:lvlText w:val=""/>
+      <w:lvlJc w:val="left"/>
+      <w:pPr>
+        <w:tabs>
+          <w:tab w:val="num" w:pos="3600"/>
+        </w:tabs>
+        <w:ind w:left="3600" w:hanging="360"/>
+      </w:pPr>
+      <w:rPr>
+        <w:rFonts w:ascii="Wingdings" w:hAnsi="Wingdings" w:hint="default"/>
+        <w:sz w:val="20"/>
+      </w:rPr>
+    </w:lvl>
+    <w:lvl w:ilvl="5" w:tentative="1">
+      <w:start w:val="1"/>
+      <w:numFmt w:val="bullet"/>
+      <w:lvlText w:val=""/>
+      <w:lvlJc w:val="left"/>
+      <w:pPr>
+        <w:tabs>
+          <w:tab w:val="num" w:pos="4320"/>
+        </w:tabs>
+        <w:ind w:left="4320" w:hanging="360"/>
+      </w:pPr>
+      <w:rPr>
+        <w:rFonts w:ascii="Wingdings" w:hAnsi="Wingdings" w:hint="default"/>
+        <w:sz w:val="20"/>
+      </w:rPr>
+    </w:lvl>
+    <w:lvl w:ilvl="6" w:tentative="1">
+      <w:start w:val="1"/>
+      <w:numFmt w:val="bullet"/>
+      <w:lvlText w:val=""/>
+      <w:lvlJc w:val="left"/>
+      <w:pPr>
+        <w:tabs>
+          <w:tab w:val="num" w:pos="5040"/>
+        </w:tabs>
+        <w:ind w:left="5040" w:hanging="360"/>
+      </w:pPr>
+      <w:rPr>
+        <w:rFonts w:ascii="Wingdings" w:hAnsi="Wingdings" w:hint="default"/>
+        <w:sz w:val="20"/>
+      </w:rPr>
+    </w:lvl>
+    <w:lvl w:ilvl="7" w:tentative="1">
+      <w:start w:val="1"/>
+      <w:numFmt w:val="bullet"/>
+      <w:lvlText w:val=""/>
+      <w:lvlJc w:val="left"/>
+      <w:pPr>
+        <w:tabs>
+          <w:tab w:val="num" w:pos="5760"/>
+        </w:tabs>
+        <w:ind w:left="5760" w:hanging="360"/>
+      </w:pPr>
+      <w:rPr>
+        <w:rFonts w:ascii="Wingdings" w:hAnsi="Wingdings" w:hint="default"/>
+        <w:sz w:val="20"/>
+      </w:rPr>
+    </w:lvl>
+    <w:lvl w:ilvl="8" w:tentative="1">
+      <w:start w:val="1"/>
+      <w:numFmt w:val="bullet"/>
+      <w:lvlText w:val=""/>
+      <w:lvlJc w:val="left"/>
+      <w:pPr>
+        <w:tabs>
+          <w:tab w:val="num" w:pos="6480"/>
+        </w:tabs>
+        <w:ind w:left="6480" w:hanging="360"/>
+      </w:pPr>
+      <w:rPr>
+        <w:rFonts w:ascii="Wingdings" w:hAnsi="Wingdings" w:hint="default"/>
+        <w:sz w:val="20"/>
+      </w:rPr>
+    </w:lvl>
+  </w:abstractNum>
+  <w:abstractNum w:abstractNumId="8">
+    <w:nsid w:val="7FD6165E"/>
+    <w:multiLevelType w:val="multilevel"/>
+    <w:tmpl w:val="764A7FF8"/>
+    <w:lvl w:ilvl="0">
+      <w:start w:val="1"/>
+      <w:numFmt w:val="bullet"/>
+      <w:lvlText w:val=""/>
+      <w:lvlJc w:val="left"/>
+      <w:pPr>
+        <w:tabs>
+          <w:tab w:val="num" w:pos="720"/>
+        </w:tabs>
+        <w:ind w:left="720" w:hanging="360"/>
+      </w:pPr>
+      <w:rPr>
+        <w:rFonts w:ascii="Symbol" w:hAnsi="Symbol" w:hint="default"/>
+        <w:sz w:val="20"/>
+      </w:rPr>
+    </w:lvl>
+    <w:lvl w:ilvl="1" w:tentative="1">
+      <w:start w:val="1"/>
+      <w:numFmt w:val="bullet"/>
+      <w:lvlText w:val="o"/>
+      <w:lvlJc w:val="left"/>
+      <w:pPr>
+        <w:tabs>
+          <w:tab w:val="num" w:pos="1440"/>
+        </w:tabs>
+        <w:ind w:left="1440" w:hanging="360"/>
+      </w:pPr>
+      <w:rPr>
+        <w:rFonts w:ascii="Courier New" w:hAnsi="Courier New" w:hint="default"/>
+        <w:sz w:val="20"/>
+      </w:rPr>
+    </w:lvl>
+    <w:lvl w:ilvl="2" w:tentative="1">
+      <w:start w:val="1"/>
+      <w:numFmt w:val="bullet"/>
+      <w:lvlText w:val=""/>
+      <w:lvlJc w:val="left"/>
+      <w:pPr>
+        <w:tabs>
+          <w:tab w:val="num" w:pos="2160"/>
+        </w:tabs>
+        <w:ind w:left="2160" w:hanging="360"/>
+      </w:pPr>
+      <w:rPr>
+        <w:rFonts w:ascii="Wingdings" w:hAnsi="Wingdings" w:hint="default"/>
+        <w:sz w:val="20"/>
+      </w:rPr>
+    </w:lvl>
+    <w:lvl w:ilvl="3" w:tentative="1">
+      <w:start w:val="1"/>
+      <w:numFmt w:val="bullet"/>
+      <w:lvlText w:val=""/>
+      <w:lvlJc w:val="left"/>
+      <w:pPr>
+        <w:tabs>
+          <w:tab w:val="num" w:pos="2880"/>
+        </w:tabs>
+        <w:ind w:left="2880" w:hanging="360"/>
+      </w:pPr>
+      <w:rPr>
+        <w:rFonts w:ascii="Wingdings" w:hAnsi="Wingdings" w:hint="default"/>
+        <w:sz w:val="20"/>
+      </w:rPr>
+    </w:lvl>
+    <w:lvl w:ilvl="4" w:tentative="1">
+      <w:start w:val="1"/>
+      <w:numFmt w:val="bullet"/>
+      <w:lvlText w:val=""/>
+      <w:lvlJc w:val="left"/>
+      <w:pPr>
+        <w:tabs>
+          <w:tab w:val="num" w:pos="3600"/>
+        </w:tabs>
+        <w:ind w:left="3600" w:hanging="360"/>
+      </w:pPr>
+      <w:rPr>
+        <w:rFonts w:ascii="Wingdings" w:hAnsi="Wingdings" w:hint="default"/>
+        <w:sz w:val="20"/>
+      </w:rPr>
+    </w:lvl>
+    <w:lvl w:ilvl="5" w:tentative="1">
+      <w:start w:val="1"/>
+      <w:numFmt w:val="bullet"/>
+      <w:lvlText w:val=""/>
+      <w:lvlJc w:val="left"/>
+      <w:pPr>
+        <w:tabs>
+          <w:tab w:val="num" w:pos="4320"/>
+        </w:tabs>
+        <w:ind w:left="4320" w:hanging="360"/>
+      </w:pPr>
+      <w:rPr>
+        <w:rFonts w:ascii="Wingdings" w:hAnsi="Wingdings" w:hint="default"/>
+        <w:sz w:val="20"/>
+      </w:rPr>
+    </w:lvl>
+    <w:lvl w:ilvl="6" w:tentative="1">
+      <w:start w:val="1"/>
+      <w:numFmt w:val="bullet"/>
+      <w:lvlText w:val=""/>
+      <w:lvlJc w:val="left"/>
+      <w:pPr>
+        <w:tabs>
+          <w:tab w:val="num" w:pos="5040"/>
+        </w:tabs>
+        <w:ind w:left="5040" w:hanging="360"/>
+      </w:pPr>
+      <w:rPr>
+        <w:rFonts w:ascii="Wingdings" w:hAnsi="Wingdings" w:hint="default"/>
+        <w:sz w:val="20"/>
+      </w:rPr>
+    </w:lvl>
+    <w:lvl w:ilvl="7" w:tentative="1">
+      <w:start w:val="1"/>
+      <w:numFmt w:val="bullet"/>
+      <w:lvlText w:val=""/>
+      <w:lvlJc w:val="left"/>
+      <w:pPr>
+        <w:tabs>
+          <w:tab w:val="num" w:pos="5760"/>
+        </w:tabs>
+        <w:ind w:left="5760" w:hanging="360"/>
+      </w:pPr>
+      <w:rPr>
+        <w:rFonts w:ascii="Wingdings" w:hAnsi="Wingdings" w:hint="default"/>
+        <w:sz w:val="20"/>
+      </w:rPr>
+    </w:lvl>
+    <w:lvl w:ilvl="8" w:tentative="1">
+      <w:start w:val="1"/>
+      <w:numFmt w:val="bullet"/>
+      <w:lvlText w:val=""/>
+      <w:lvlJc w:val="left"/>
+      <w:pPr>
+        <w:tabs>
+          <w:tab w:val="num" w:pos="6480"/>
+        </w:tabs>
+        <w:ind w:left="6480" w:hanging="360"/>
+      </w:pPr>
+      <w:rPr>
+        <w:rFonts w:ascii="Wingdings" w:hAnsi="Wingdings" w:hint="default"/>
+        <w:sz w:val="20"/>
+      </w:rPr>
+    </w:lvl>
+  </w:abstractNum>
   <w:num w:numId="1">
+    <w:abstractNumId w:val="3"/>
+  </w:num>
+  <w:num w:numId="2">
+    <w:abstractNumId w:val="2"/>
+  </w:num>
+  <w:num w:numId="3">
+    <w:abstractNumId w:val="8"/>
+  </w:num>
+  <w:num w:numId="4">
+    <w:abstractNumId w:val="6"/>
+  </w:num>
+  <w:num w:numId="5">
+    <w:abstractNumId w:val="4"/>
+  </w:num>
+  <w:num w:numId="6">
     <w:abstractNumId w:val="0"/>
+  </w:num>
+  <w:num w:numId="7">
+    <w:abstractNumId w:val="5"/>
+  </w:num>
+  <w:num w:numId="8">
+    <w:abstractNumId w:val="7"/>
+  </w:num>
+  <w:num w:numId="9">
+    <w:abstractNumId w:val="1"/>
   </w:num>
 </w:numbering>
 </file>
@@ -1137,6 +2886,23 @@
     <w:rPr>
       <w:color w:val="0000FF" w:themeColor="hyperlink"/>
       <w:u w:val="single"/>
+    </w:rPr>
+  </w:style>
+  <w:style w:type="paragraph" w:styleId="NormalWeb">
+    <w:name w:val="Normal (Web)"/>
+    <w:basedOn w:val="Normal"/>
+    <w:uiPriority w:val="99"/>
+    <w:semiHidden/>
+    <w:unhideWhenUsed/>
+    <w:rsid w:val="00ED5861"/>
+    <w:pPr>
+      <w:spacing w:before="100" w:beforeAutospacing="1" w:after="100" w:afterAutospacing="1" w:line="240" w:lineRule="auto"/>
+    </w:pPr>
+    <w:rPr>
+      <w:rFonts w:ascii="Times New Roman" w:eastAsia="Times New Roman" w:hAnsi="Times New Roman" w:cs="Times New Roman"/>
+      <w:sz w:val="24"/>
+      <w:szCs w:val="24"/>
+      <w:lang w:eastAsia="sv-SE"/>
     </w:rPr>
   </w:style>
 </w:styles>

</xml_diff>